<commit_message>
minor updates to lab1
</commit_message>
<xml_diff>
--- a/lab1-congestion-control/3-lab-worksheet.docx
+++ b/lab1-congestion-control/3-lab-worksheet.docx
@@ -31,65 +31,31 @@
           <w:bCs/>
           <w:u w:val="single"/>
         </w:rPr>
-        <w:t>`</w:t>
-      </w:r>
-      <w:proofErr w:type="spellStart"/>
-      <w:r>
+        <w:t>Exercise 1: Using ss to observe TCP socket statistics</w:t>
+      </w:r>
+    </w:p>
+    <w:p>
+      <w:pPr>
         <w:rPr>
           <w:b/>
           <w:bCs/>
           <w:u w:val="single"/>
         </w:rPr>
-        <w:t>ss`</w:t>
-      </w:r>
-      <w:proofErr w:type="spellEnd"/>
-      <w:r>
-        <w:rPr>
-          <w:b/>
-          <w:bCs/>
-          <w:u w:val="single"/>
-        </w:rPr>
-        <w:t xml:space="preserve"> output</w:t>
-      </w:r>
-    </w:p>
-    <w:p>
-      <w:pPr>
-        <w:rPr>
-          <w:b/>
-          <w:bCs/>
-          <w:u w:val="single"/>
-        </w:rPr>
-      </w:pPr>
-    </w:p>
-    <w:p>
-      <w:pPr>
-        <w:rPr>
-          <w:b/>
-          <w:bCs/>
-        </w:rPr>
-      </w:pPr>
-      <w:r>
-        <w:rPr>
-          <w:b/>
-          <w:bCs/>
-        </w:rPr>
-        <w:t>After running the `</w:t>
-      </w:r>
-      <w:proofErr w:type="spellStart"/>
-      <w:r>
-        <w:rPr>
-          <w:b/>
-          <w:bCs/>
-        </w:rPr>
-        <w:t>ss`</w:t>
-      </w:r>
-      <w:proofErr w:type="spellEnd"/>
-      <w:r>
-        <w:rPr>
-          <w:b/>
-          <w:bCs/>
-        </w:rPr>
-        <w:t xml:space="preserve"> command, </w:t>
+      </w:pPr>
+    </w:p>
+    <w:p>
+      <w:pPr>
+        <w:rPr>
+          <w:b/>
+          <w:bCs/>
+        </w:rPr>
+      </w:pPr>
+      <w:r>
+        <w:rPr>
+          <w:b/>
+          <w:bCs/>
+        </w:rPr>
+        <w:t xml:space="preserve">After running the `ss` command, </w:t>
       </w:r>
       <w:r>
         <w:rPr>
@@ -249,17 +215,81 @@
           <w:bCs/>
           <w:u w:val="single"/>
         </w:rPr>
-        <w:t>“Sawtooth” pattern experiment</w:t>
-      </w:r>
-    </w:p>
-    <w:p>
-      <w:r>
+        <w:t>Exercise 2: Observing TCP Flows with TCP Reno</w:t>
+      </w:r>
+    </w:p>
+    <w:p/>
+    <w:p>
+      <w:pPr>
+        <w:rPr>
+          <w:b/>
+          <w:bCs/>
+        </w:rPr>
+      </w:pPr>
+      <w:r>
+        <w:rPr>
+          <w:b/>
+          <w:bCs/>
+        </w:rPr>
+        <w:t>Paste your plot:</w:t>
+      </w:r>
+    </w:p>
+    <w:p/>
+    <w:p>
+      <w:pPr>
+        <w:rPr>
+          <w:b/>
+          <w:bCs/>
+        </w:rPr>
+      </w:pPr>
+    </w:p>
+    <w:p>
+      <w:pPr>
+        <w:rPr>
+          <w:b/>
+          <w:bCs/>
+        </w:rPr>
+      </w:pPr>
+    </w:p>
+    <w:p>
+      <w:pPr>
+        <w:rPr>
+          <w:b/>
+          <w:bCs/>
+        </w:rPr>
+      </w:pPr>
+    </w:p>
+    <w:p>
+      <w:pPr>
+        <w:rPr>
+          <w:b/>
+          <w:bCs/>
+        </w:rPr>
+      </w:pPr>
+      <w:r>
+        <w:rPr>
+          <w:b/>
+          <w:bCs/>
+        </w:rPr>
         <w:t>U</w:t>
       </w:r>
       <w:r>
+        <w:rPr>
+          <w:b/>
+          <w:bCs/>
+        </w:rPr>
         <w:t>sing your plot and/or experiment data, explain how the behavior of TCP is different in the "Slow Start" and "Congestion Avoidance" phases. Also, using your plot, explain what happens to both the congestion window and the slow start threshold when multiple duplicate ACKs are received</w:t>
       </w:r>
     </w:p>
+    <w:p>
+      <w:pPr>
+        <w:rPr>
+          <w:b/>
+          <w:bCs/>
+        </w:rPr>
+      </w:pPr>
+    </w:p>
+    <w:p/>
     <w:p/>
     <w:p>
       <w:r>
@@ -280,38 +310,172 @@
           <w:bCs/>
           <w:u w:val="single"/>
         </w:rPr>
-        <w:t>Additional exercises: low delay congestion control</w:t>
-      </w:r>
-    </w:p>
-    <w:p>
-      <w:r>
-        <w:t>Make a note of the iperf3 throughput and the round trip time estimated by ping during the TCP Vegas flow</w:t>
-      </w:r>
-      <w:r>
+        <w:t>Exercise 3: Other Congestion Control Algorithms - TCP Cubic</w:t>
+      </w:r>
+    </w:p>
+    <w:p/>
+    <w:p>
+      <w:pPr>
+        <w:rPr>
+          <w:b/>
+          <w:bCs/>
+        </w:rPr>
+      </w:pPr>
+      <w:r>
+        <w:rPr>
+          <w:b/>
+          <w:bCs/>
+        </w:rPr>
+        <w:t>P</w:t>
+      </w:r>
+      <w:r>
+        <w:rPr>
+          <w:b/>
+          <w:bCs/>
+        </w:rPr>
+        <w:t>aste your figure and briefly comment on the differences as compared to the TCP Reno flow.</w:t>
+      </w:r>
+    </w:p>
+    <w:p/>
+    <w:p/>
+    <w:p/>
+    <w:p/>
+    <w:p/>
+    <w:p/>
+    <w:p>
+      <w:r>
+        <w:lastRenderedPageBreak/>
+        <w:t>-------------------------------------------------------------------------------------------------------------------------------</w:t>
+      </w:r>
+    </w:p>
+    <w:p>
+      <w:pPr>
+        <w:rPr>
+          <w:b/>
+          <w:bCs/>
+          <w:u w:val="single"/>
+        </w:rPr>
+      </w:pPr>
+      <w:r>
+        <w:rPr>
+          <w:b/>
+          <w:bCs/>
+          <w:u w:val="single"/>
+        </w:rPr>
+        <w:t>Exercise 4: Low Delay Congestion Control - TCP Vegas</w:t>
+      </w:r>
+    </w:p>
+    <w:p>
+      <w:pPr>
+        <w:rPr>
+          <w:b/>
+          <w:bCs/>
+          <w:u w:val="single"/>
+        </w:rPr>
+      </w:pPr>
+    </w:p>
+    <w:p>
+      <w:pPr>
+        <w:rPr>
+          <w:b/>
+          <w:bCs/>
+        </w:rPr>
+      </w:pPr>
+      <w:r>
+        <w:rPr>
+          <w:b/>
+          <w:bCs/>
+        </w:rPr>
+        <w:t>Paste your plot:</w:t>
+      </w:r>
+    </w:p>
+    <w:p/>
+    <w:p/>
+    <w:p/>
+    <w:p>
+      <w:pPr>
+        <w:rPr>
+          <w:b/>
+          <w:bCs/>
+        </w:rPr>
+      </w:pPr>
+    </w:p>
+    <w:p/>
+    <w:p>
+      <w:pPr>
+        <w:rPr>
+          <w:b/>
+          <w:bCs/>
+        </w:rPr>
+      </w:pPr>
+      <w:r>
+        <w:rPr>
+          <w:b/>
+          <w:bCs/>
+        </w:rPr>
+        <w:t>Make a note of the throughput reported by iperf3 for each flow</w:t>
+      </w:r>
+      <w:r>
+        <w:rPr>
+          <w:b/>
+          <w:bCs/>
+        </w:rPr>
         <w:t>:</w:t>
       </w:r>
     </w:p>
     <w:p/>
-    <w:p>
-      <w:r>
-        <w:t>Make a note of the throughput reported by iperf3 for each flow</w:t>
-      </w:r>
-      <w:r>
+    <w:p/>
+    <w:p/>
+    <w:p>
+      <w:pPr>
+        <w:rPr>
+          <w:b/>
+          <w:bCs/>
+        </w:rPr>
+      </w:pPr>
+    </w:p>
+    <w:p>
+      <w:pPr>
+        <w:rPr>
+          <w:b/>
+          <w:bCs/>
+        </w:rPr>
+      </w:pPr>
+    </w:p>
+    <w:p>
+      <w:pPr>
+        <w:rPr>
+          <w:b/>
+          <w:bCs/>
+        </w:rPr>
+      </w:pPr>
+      <w:r>
+        <w:rPr>
+          <w:b/>
+          <w:bCs/>
+        </w:rPr>
+        <w:t>Comment</w:t>
+      </w:r>
+      <w:r>
+        <w:rPr>
+          <w:b/>
+          <w:bCs/>
+        </w:rPr>
+        <w:t xml:space="preserve"> about ‘fairness’ between users if different protocols used at the same time</w:t>
+      </w:r>
+      <w:r>
+        <w:rPr>
+          <w:b/>
+          <w:bCs/>
+        </w:rPr>
         <w:t>:</w:t>
       </w:r>
     </w:p>
     <w:p/>
-    <w:p>
-      <w:r>
-        <w:t>Comment</w:t>
-      </w:r>
-      <w:r>
-        <w:t xml:space="preserve"> about ‘fairness’ between users if different protocols used at the same time</w:t>
-      </w:r>
-      <w:r>
-        <w:t>:</w:t>
-      </w:r>
-    </w:p>
+    <w:p/>
+    <w:p/>
+    <w:p/>
+    <w:p/>
     <w:p>
       <w:r>
         <w:t>-------------------------------------------------------------------------------------------------------------------------------</w:t>
@@ -331,7 +495,89 @@
           <w:bCs/>
           <w:u w:val="single"/>
         </w:rPr>
-        <w:t>BBR</w:t>
+        <w:t>Exercise 5: TCP BBR</w:t>
+      </w:r>
+    </w:p>
+    <w:p/>
+    <w:p>
+      <w:pPr>
+        <w:rPr>
+          <w:b/>
+          <w:bCs/>
+        </w:rPr>
+      </w:pPr>
+      <w:r>
+        <w:rPr>
+          <w:b/>
+          <w:bCs/>
+        </w:rPr>
+        <w:t>Briefly c</w:t>
+      </w:r>
+      <w:r>
+        <w:rPr>
+          <w:b/>
+          <w:bCs/>
+        </w:rPr>
+        <w:t xml:space="preserve">omments </w:t>
+      </w:r>
+      <w:r>
+        <w:rPr>
+          <w:b/>
+          <w:bCs/>
+        </w:rPr>
+        <w:t xml:space="preserve">about the RTT values for BBR and the Reno/Cubic flows </w:t>
+      </w:r>
+      <w:r>
+        <w:rPr>
+          <w:b/>
+          <w:bCs/>
+        </w:rPr>
+        <w:t>(something about comparison of the values):</w:t>
+      </w:r>
+    </w:p>
+    <w:p>
+      <w:pPr>
+        <w:rPr>
+          <w:b/>
+          <w:bCs/>
+        </w:rPr>
+      </w:pPr>
+    </w:p>
+    <w:p>
+      <w:pPr>
+        <w:rPr>
+          <w:b/>
+          <w:bCs/>
+        </w:rPr>
+      </w:pPr>
+    </w:p>
+    <w:p>
+      <w:pPr>
+        <w:rPr>
+          <w:b/>
+          <w:bCs/>
+        </w:rPr>
+      </w:pPr>
+    </w:p>
+    <w:p>
+      <w:pPr>
+        <w:rPr>
+          <w:b/>
+          <w:bCs/>
+        </w:rPr>
+      </w:pPr>
+    </w:p>
+    <w:p>
+      <w:pPr>
+        <w:rPr>
+          <w:b/>
+          <w:bCs/>
+        </w:rPr>
+      </w:pPr>
+    </w:p>
+    <w:p>
+      <w:r>
+        <w:t>-------------------------------------------------------------------------------------------------------------------------------</w:t>
       </w:r>
     </w:p>
     <w:p>
@@ -342,86 +588,57 @@
           <w:u w:val="single"/>
         </w:rPr>
       </w:pPr>
-    </w:p>
-    <w:p>
-      <w:r>
-        <w:t>“</w:t>
-      </w:r>
-      <w:r>
-        <w:t>if you look at the raw ss data for the BBR and the Reno/Cubic flows, you'll note that the BBR flows see a much lower RTT, since they do not fill the queue.</w:t>
-      </w:r>
-      <w:r>
-        <w:t>”</w:t>
-      </w:r>
-    </w:p>
-    <w:p/>
-    <w:p>
-      <w:r>
-        <w:t>Comments (something about comparison of the values):</w:t>
-      </w:r>
-    </w:p>
-    <w:p>
-      <w:r>
-        <w:t>-------------------------------------------------------------------------------------------------------------------------------</w:t>
-      </w:r>
-    </w:p>
-    <w:p>
-      <w:pPr>
+      <w:r>
         <w:rPr>
           <w:b/>
           <w:bCs/>
           <w:u w:val="single"/>
         </w:rPr>
-      </w:pPr>
-      <w:r>
-        <w:rPr>
-          <w:b/>
-          <w:bCs/>
-          <w:u w:val="single"/>
-        </w:rPr>
-        <w:t>Explicit congestion notification (ECN)</w:t>
-      </w:r>
-    </w:p>
-    <w:p>
-      <w:r>
-        <w:lastRenderedPageBreak/>
+        <w:t>Exercise 6: Explicit congestion notification (ECN)</w:t>
+      </w:r>
+    </w:p>
+    <w:p/>
+    <w:p>
+      <w:pPr>
+        <w:rPr>
+          <w:b/>
+          <w:bCs/>
+        </w:rPr>
+      </w:pPr>
+      <w:r>
+        <w:rPr>
+          <w:b/>
+          <w:bCs/>
+        </w:rPr>
         <w:t>C</w:t>
       </w:r>
       <w:r>
+        <w:rPr>
+          <w:b/>
+          <w:bCs/>
+        </w:rPr>
         <w:t>ompare</w:t>
       </w:r>
       <w:r>
+        <w:rPr>
+          <w:b/>
+          <w:bCs/>
+        </w:rPr>
         <w:t xml:space="preserve"> (comment on)</w:t>
       </w:r>
       <w:r>
+        <w:rPr>
+          <w:b/>
+          <w:bCs/>
+        </w:rPr>
         <w:t xml:space="preserve"> the delay performance of Reno with ECN (this experiment) to your previous experiment showing the delay performance without ECN</w:t>
       </w:r>
       <w:r>
+        <w:rPr>
+          <w:b/>
+          <w:bCs/>
+        </w:rPr>
         <w:t xml:space="preserve">: </w:t>
-      </w:r>
-    </w:p>
-    <w:p>
-      <w:r>
-        <w:br/>
-      </w:r>
-    </w:p>
-    <w:p>
-      <w:r>
-        <w:t>“</w:t>
-      </w:r>
-      <w:r>
-        <w:t xml:space="preserve">transfer the packet captures to your laptop with </w:t>
-      </w:r>
-      <w:proofErr w:type="spellStart"/>
-      <w:r>
-        <w:t>scp</w:t>
-      </w:r>
-      <w:proofErr w:type="spellEnd"/>
-      <w:r>
-        <w:t>, and look for the ECN-related fields in the IP header and TCP header, during connection establishment and during data transfer.</w:t>
-      </w:r>
-      <w:r>
-        <w:t>” And note them here:</w:t>
       </w:r>
     </w:p>
     <w:sectPr>
@@ -1070,7 +1287,6 @@
   <w:style w:type="character" w:default="1" w:styleId="DefaultParagraphFont">
     <w:name w:val="Default Paragraph Font"/>
     <w:uiPriority w:val="1"/>
-    <w:semiHidden/>
     <w:unhideWhenUsed/>
   </w:style>
   <w:style w:type="table" w:default="1" w:styleId="TableNormal">

</xml_diff>